<commit_message>
Correct documents' false-negatives metric
</commit_message>
<xml_diff>
--- a/Documents/Telecom Customer Churn Report.docx
+++ b/Documents/Telecom Customer Churn Report.docx
@@ -477,23 +477,7 @@
           <w:sz w:val="28"/>
           <w:szCs w:val="28"/>
         </w:rPr>
-        <w:t>Understand</w:t>
-      </w:r>
-      <w:r>
-        <w:rPr>
-          <w:rFonts w:ascii="Garamond" w:hAnsi="Garamond" w:cs="Times New Roman"/>
-          <w:sz w:val="28"/>
-          <w:szCs w:val="28"/>
-        </w:rPr>
-        <w:t xml:space="preserve"> why customers </w:t>
-      </w:r>
-      <w:r>
-        <w:rPr>
-          <w:rFonts w:ascii="Garamond" w:hAnsi="Garamond" w:cs="Times New Roman"/>
-          <w:sz w:val="28"/>
-          <w:szCs w:val="28"/>
-        </w:rPr>
-        <w:t>are churning</w:t>
+        <w:t>Understand why customers are churning</w:t>
       </w:r>
       <w:r>
         <w:rPr>
@@ -2643,8 +2627,18 @@
           <w:szCs w:val="28"/>
         </w:rPr>
         <w:tab/>
-        <w:t>AdaBoost and Logistic Regression were then hyperparameter tuned with GridSearchCV</w:t>
-      </w:r>
+        <w:t xml:space="preserve">AdaBoost and Logistic Regression were then hyperparameter tuned with </w:t>
+      </w:r>
+      <w:proofErr w:type="spellStart"/>
+      <w:r>
+        <w:rPr>
+          <w:rFonts w:ascii="Garamond" w:hAnsi="Garamond" w:cs="Times New Roman"/>
+          <w:sz w:val="28"/>
+          <w:szCs w:val="28"/>
+        </w:rPr>
+        <w:t>GridSearchCV</w:t>
+      </w:r>
+      <w:proofErr w:type="spellEnd"/>
       <w:r>
         <w:rPr>
           <w:rFonts w:ascii="Garamond" w:hAnsi="Garamond" w:cs="Times New Roman"/>
@@ -2789,7 +2783,39 @@
           <w:sz w:val="28"/>
           <w:szCs w:val="28"/>
         </w:rPr>
-        <w:t xml:space="preserve"> 216 / 7043 or 3%</w:t>
+        <w:t xml:space="preserve"> 216 / </w:t>
+      </w:r>
+      <w:r>
+        <w:rPr>
+          <w:rFonts w:ascii="Garamond" w:hAnsi="Garamond"/>
+          <w:sz w:val="28"/>
+          <w:szCs w:val="28"/>
+        </w:rPr>
+        <w:t>1761</w:t>
+      </w:r>
+      <w:r>
+        <w:rPr>
+          <w:rFonts w:ascii="Garamond" w:hAnsi="Garamond"/>
+          <w:sz w:val="28"/>
+          <w:szCs w:val="28"/>
+        </w:rPr>
+        <w:t xml:space="preserve"> or </w:t>
+      </w:r>
+      <w:r>
+        <w:rPr>
+          <w:rFonts w:ascii="Garamond" w:hAnsi="Garamond"/>
+          <w:sz w:val="28"/>
+          <w:szCs w:val="28"/>
+        </w:rPr>
+        <w:t>12.3</w:t>
+      </w:r>
+      <w:r>
+        <w:rPr>
+          <w:rFonts w:ascii="Garamond" w:hAnsi="Garamond"/>
+          <w:sz w:val="28"/>
+          <w:szCs w:val="28"/>
+        </w:rPr>
+        <w:t>%</w:t>
       </w:r>
     </w:p>
     <w:p>

</xml_diff>